<commit_message>
Implemented initial probability calculation code.
</commit_message>
<xml_diff>
--- a/761 HW1 Extended Response Answers.docx
+++ b/761 HW1 Extended Response Answers.docx
@@ -17,9 +17,108 @@
       <w:r>
         <w:t>Question 1</w:t>
       </w:r>
+    </w:p>
+    <w:p>
+      <w:r>
+        <w:t>S</w:t>
+      </w:r>
+    </w:p>
+    <w:p>
+      <w:pPr>
+        <w:pStyle w:val="Heading1"/>
+      </w:pPr>
+      <w:r>
+        <w:t>Question 2</w:t>
+      </w:r>
+    </w:p>
+    <w:p>
+      <w:r>
+        <w:t>S</w:t>
+      </w:r>
+    </w:p>
+    <w:p>
+      <w:pPr>
+        <w:pStyle w:val="Heading1"/>
+      </w:pPr>
+      <w:r>
+        <w:t>Question 3</w:t>
+      </w:r>
+    </w:p>
+    <w:p>
+      <w:r>
+        <w:t>S</w:t>
+      </w:r>
+    </w:p>
+    <w:p>
+      <w:pPr>
+        <w:pStyle w:val="Heading1"/>
+      </w:pPr>
+      <w:r>
+        <w:t>Question 4</w:t>
+      </w:r>
+    </w:p>
+    <w:p>
+      <w:r>
+        <w:t>S</w:t>
+      </w:r>
+    </w:p>
+    <w:p>
+      <w:pPr>
+        <w:pStyle w:val="Heading1"/>
+      </w:pPr>
+      <w:r>
+        <w:t>Question 5</w:t>
+      </w:r>
+    </w:p>
+    <w:p>
+      <w:r>
+        <w:t>Procedure to test for conditional independence:</w:t>
+      </w:r>
+    </w:p>
+    <w:p>
+      <w:r>
+        <w:tab/>
+      </w:r>
+      <w:r>
+        <w:t>S</w:t>
+      </w:r>
+    </w:p>
+    <w:p>
+      <w:r>
+        <w:t>Results:</w:t>
+      </w:r>
+    </w:p>
+    <w:p>
+      <w:r>
+        <w:tab/>
+        <w:t>S</w:t>
+      </w:r>
+    </w:p>
+    <w:p>
+      <w:r>
+        <w:t>Discussion and conclusions:</w:t>
+      </w:r>
+    </w:p>
+    <w:p>
+      <w:r>
+        <w:tab/>
+        <w:t>S</w:t>
+      </w:r>
       <w:bookmarkStart w:id="0" w:name="_GoBack"/>
       <w:bookmarkEnd w:id="0"/>
     </w:p>
+    <w:p>
+      <w:r>
+        <w:t>Code:</w:t>
+      </w:r>
+    </w:p>
+    <w:p>
+      <w:r>
+        <w:tab/>
+        <w:t>S</w:t>
+      </w:r>
+    </w:p>
+    <w:p/>
     <w:sectPr>
       <w:pgSz w:w="12240" w:h="15840"/>
       <w:pgMar w:top="1440" w:right="1440" w:bottom="1440" w:left="1440" w:header="720" w:footer="720" w:gutter="0"/>

</xml_diff>

<commit_message>
Implemented within probability variability calculations.
</commit_message>
<xml_diff>
--- a/761 HW1 Extended Response Answers.docx
+++ b/761 HW1 Extended Response Answers.docx
@@ -91,9 +91,108 @@
     <w:p>
       <w:r>
         <w:tab/>
-        <w:t>S</w:t>
-      </w:r>
-    </w:p>
+        <w:t xml:space="preserve">Within probability </w:t>
+      </w:r>
+      <w:r>
+        <w:t xml:space="preserve">average </w:t>
+      </w:r>
+      <w:r>
+        <w:t xml:space="preserve">differences, </w:t>
+      </w:r>
+      <w:r>
+        <w:t>brain_data1.mat:</w:t>
+      </w:r>
+    </w:p>
+    <w:p>
+      <w:r>
+        <w:rPr>
+          <w:noProof/>
+        </w:rPr>
+        <w:drawing>
+          <wp:anchor distT="0" distB="0" distL="114300" distR="114300" simplePos="0" relativeHeight="251658240" behindDoc="0" locked="0" layoutInCell="1" allowOverlap="1" wp14:anchorId="629D639C" wp14:editId="7BAB7367">
+            <wp:simplePos x="0" y="0"/>
+            <wp:positionH relativeFrom="column">
+              <wp:posOffset>279400</wp:posOffset>
+            </wp:positionH>
+            <wp:positionV relativeFrom="paragraph">
+              <wp:posOffset>80433</wp:posOffset>
+            </wp:positionV>
+            <wp:extent cx="4279858" cy="1913467"/>
+            <wp:effectExtent l="0" t="0" r="0" b="0"/>
+            <wp:wrapNone/>
+            <wp:docPr id="1" name="Picture 1" descr="../../../../../../../../Desktop/Screen%20Shot%202017-09-18%20at%20"/>
+            <wp:cNvGraphicFramePr>
+              <a:graphicFrameLocks xmlns:a="http://schemas.openxmlformats.org/drawingml/2006/main" noChangeAspect="1"/>
+            </wp:cNvGraphicFramePr>
+            <a:graphic xmlns:a="http://schemas.openxmlformats.org/drawingml/2006/main">
+              <a:graphicData uri="http://schemas.openxmlformats.org/drawingml/2006/picture">
+                <pic:pic xmlns:pic="http://schemas.openxmlformats.org/drawingml/2006/picture">
+                  <pic:nvPicPr>
+                    <pic:cNvPr id="0" name="Picture 1" descr="../../../../../../../../Desktop/Screen%20Shot%202017-09-18%20at%20"/>
+                    <pic:cNvPicPr>
+                      <a:picLocks noChangeAspect="1" noChangeArrowheads="1"/>
+                    </pic:cNvPicPr>
+                  </pic:nvPicPr>
+                  <pic:blipFill rotWithShape="1">
+                    <a:blip r:embed="rId5">
+                      <a:extLst>
+                        <a:ext uri="{28A0092B-C50C-407E-A947-70E740481C1C}">
+                          <a14:useLocalDpi xmlns:a14="http://schemas.microsoft.com/office/drawing/2010/main" val="0"/>
+                        </a:ext>
+                      </a:extLst>
+                    </a:blip>
+                    <a:srcRect b="8769"/>
+                    <a:stretch/>
+                  </pic:blipFill>
+                  <pic:spPr bwMode="auto">
+                    <a:xfrm>
+                      <a:off x="0" y="0"/>
+                      <a:ext cx="4280535" cy="1913770"/>
+                    </a:xfrm>
+                    <a:prstGeom prst="rect">
+                      <a:avLst/>
+                    </a:prstGeom>
+                    <a:noFill/>
+                    <a:ln>
+                      <a:noFill/>
+                    </a:ln>
+                    <a:extLst>
+                      <a:ext uri="{53640926-AAD7-44D8-BBD7-CCE9431645EC}">
+                        <a14:shadowObscured xmlns:a14="http://schemas.microsoft.com/office/drawing/2010/main"/>
+                      </a:ext>
+                    </a:extLst>
+                  </pic:spPr>
+                </pic:pic>
+              </a:graphicData>
+            </a:graphic>
+            <wp14:sizeRelH relativeFrom="page">
+              <wp14:pctWidth>0</wp14:pctWidth>
+            </wp14:sizeRelH>
+            <wp14:sizeRelV relativeFrom="page">
+              <wp14:pctHeight>0</wp14:pctHeight>
+            </wp14:sizeRelV>
+          </wp:anchor>
+        </w:drawing>
+      </w:r>
+      <w:r>
+        <w:t xml:space="preserve">    </w:t>
+      </w:r>
+    </w:p>
+    <w:p/>
+    <w:p/>
+    <w:p/>
+    <w:p/>
+    <w:p/>
+    <w:p/>
+    <w:p/>
+    <w:p>
+      <w:bookmarkStart w:id="0" w:name="_GoBack"/>
+      <w:bookmarkEnd w:id="0"/>
+    </w:p>
+    <w:p/>
+    <w:p/>
+    <w:p/>
+    <w:p/>
     <w:p>
       <w:r>
         <w:t>Discussion and conclusions:</w:t>
@@ -104,8 +203,6 @@
         <w:tab/>
         <w:t>S</w:t>
       </w:r>
-      <w:bookmarkStart w:id="0" w:name="_GoBack"/>
-      <w:bookmarkEnd w:id="0"/>
     </w:p>
     <w:p>
       <w:r>

</xml_diff>